<commit_message>
Add new files and update assignment files
New files: Coucou.ai  & Coucou.png
Updated files: class.html & styles.css
</commit_message>
<xml_diff>
--- a/Assessment_2/Web Assignment Source Documentation.docx
+++ b/Assessment_2/Web Assignment Source Documentation.docx
@@ -208,6 +208,29 @@
       </w:pPr>
       <w:r>
         <w:t>Used to overlay text on images</w:t>
+      </w:r>
+    </w:p>
+    <w:p/>
+    <w:p>
+      <w:hyperlink r:id="rId8" w:history="1">
+        <w:r>
+          <w:rPr>
+            <w:rStyle w:val="Hyperlink"/>
+          </w:rPr>
+          <w:t>https://www.toptal.com/designers/htmlarrows/symbols/copyright-sign/</w:t>
+        </w:r>
+      </w:hyperlink>
+    </w:p>
+    <w:p>
+      <w:pPr>
+        <w:pStyle w:val="ListParagraph"/>
+        <w:numPr>
+          <w:ilvl w:val="0"/>
+          <w:numId w:val="2"/>
+        </w:numPr>
+      </w:pPr>
+      <w:r>
+        <w:t>Used to create copyright mark</w:t>
       </w:r>
       <w:bookmarkStart w:id="0" w:name="_GoBack"/>
       <w:bookmarkEnd w:id="0"/>
@@ -240,7 +263,7 @@
                     <pic:cNvPicPr/>
                   </pic:nvPicPr>
                   <pic:blipFill>
-                    <a:blip r:embed="rId8">
+                    <a:blip r:embed="rId9">
                       <a:extLst>
                         <a:ext uri="{28A0092B-C50C-407E-A947-70E740481C1C}">
                           <a14:useLocalDpi xmlns:a14="http://schemas.microsoft.com/office/drawing/2010/main" val="0"/>
@@ -274,7 +297,7 @@
           <w:szCs w:val="20"/>
         </w:rPr>
       </w:pPr>
-      <w:hyperlink r:id="rId9" w:history="1">
+      <w:hyperlink r:id="rId10" w:history="1">
         <w:r>
           <w:rPr>
             <w:rStyle w:val="Hyperlink"/>
@@ -307,7 +330,7 @@
                     <pic:cNvPicPr/>
                   </pic:nvPicPr>
                   <pic:blipFill>
-                    <a:blip r:embed="rId10">
+                    <a:blip r:embed="rId11">
                       <a:extLst>
                         <a:ext uri="{28A0092B-C50C-407E-A947-70E740481C1C}">
                           <a14:useLocalDpi xmlns:a14="http://schemas.microsoft.com/office/drawing/2010/main" val="0"/>
@@ -340,7 +363,7 @@
           <w:sz w:val="20"/>
         </w:rPr>
       </w:pPr>
-      <w:hyperlink r:id="rId11" w:history="1">
+      <w:hyperlink r:id="rId12" w:history="1">
         <w:r>
           <w:rPr>
             <w:rStyle w:val="Hyperlink"/>
@@ -372,7 +395,7 @@
                     <pic:cNvPicPr/>
                   </pic:nvPicPr>
                   <pic:blipFill>
-                    <a:blip r:embed="rId12">
+                    <a:blip r:embed="rId13">
                       <a:extLst>
                         <a:ext uri="{28A0092B-C50C-407E-A947-70E740481C1C}">
                           <a14:useLocalDpi xmlns:a14="http://schemas.microsoft.com/office/drawing/2010/main" val="0"/>
@@ -400,7 +423,7 @@
       </w:r>
     </w:p>
     <w:p>
-      <w:hyperlink r:id="rId13" w:history="1">
+      <w:hyperlink r:id="rId14" w:history="1">
         <w:r>
           <w:rPr>
             <w:rStyle w:val="Hyperlink"/>

</xml_diff>

<commit_message>
Update files for assignment
</commit_message>
<xml_diff>
--- a/Assessment_2/Web Assignment Source Documentation.docx
+++ b/Assessment_2/Web Assignment Source Documentation.docx
@@ -36,43 +36,15 @@
           <w:sz w:val="20"/>
         </w:rPr>
       </w:pPr>
-      <w:r>
-        <w:rPr>
-          <w:sz w:val="20"/>
-        </w:rPr>
-        <w:fldChar w:fldCharType="begin"/>
-      </w:r>
-      <w:r>
-        <w:rPr>
-          <w:sz w:val="20"/>
-        </w:rPr>
-        <w:instrText>HYPERLINK "https://www.w3schools.com/howto/howto_js_mobile_navbar.asp"</w:instrText>
-      </w:r>
-      <w:r>
-        <w:rPr>
-          <w:sz w:val="20"/>
-        </w:rPr>
-      </w:r>
-      <w:r>
-        <w:rPr>
-          <w:sz w:val="20"/>
-        </w:rPr>
-        <w:fldChar w:fldCharType="separate"/>
-      </w:r>
-      <w:r>
-        <w:rPr>
-          <w:rStyle w:val="Hyperlink"/>
-          <w:sz w:val="20"/>
-        </w:rPr>
-        <w:t>https://www.w3schools.com/howto/howto_js_mobile_navbar.asp</w:t>
-      </w:r>
-      <w:r>
-        <w:rPr>
-          <w:rStyle w:val="Hyperlink"/>
-          <w:sz w:val="20"/>
-        </w:rPr>
-        <w:fldChar w:fldCharType="end"/>
-      </w:r>
+      <w:hyperlink r:id="rId5" w:history="1">
+        <w:r>
+          <w:rPr>
+            <w:rStyle w:val="Hyperlink"/>
+            <w:sz w:val="20"/>
+          </w:rPr>
+          <w:t>https://www.w3schools.com/howto/howto_js_mobile_navbar.asp</w:t>
+        </w:r>
+      </w:hyperlink>
     </w:p>
     <w:p>
       <w:pPr>
@@ -105,7 +77,7 @@
           <w:sz w:val="20"/>
         </w:rPr>
       </w:pPr>
-      <w:hyperlink r:id="rId5" w:history="1">
+      <w:hyperlink r:id="rId6" w:history="1">
         <w:r>
           <w:rPr>
             <w:rStyle w:val="Hyperlink"/>
@@ -146,7 +118,7 @@
           <w:sz w:val="20"/>
         </w:rPr>
       </w:pPr>
-      <w:hyperlink r:id="rId6" w:history="1">
+      <w:hyperlink r:id="rId7" w:history="1">
         <w:r>
           <w:rPr>
             <w:rStyle w:val="Hyperlink"/>
@@ -188,7 +160,7 @@
           <w:sz w:val="20"/>
         </w:rPr>
       </w:pPr>
-      <w:hyperlink r:id="rId7" w:history="1">
+      <w:hyperlink r:id="rId8" w:history="1">
         <w:r>
           <w:rPr>
             <w:rStyle w:val="Hyperlink"/>
@@ -212,7 +184,7 @@
     </w:p>
     <w:p/>
     <w:p>
-      <w:hyperlink r:id="rId8" w:history="1">
+      <w:hyperlink r:id="rId9" w:history="1">
         <w:r>
           <w:rPr>
             <w:rStyle w:val="Hyperlink"/>
@@ -231,6 +203,29 @@
       </w:pPr>
       <w:r>
         <w:t>Used to create copyright mark</w:t>
+      </w:r>
+    </w:p>
+    <w:p/>
+    <w:p>
+      <w:hyperlink r:id="rId10" w:history="1">
+        <w:r>
+          <w:rPr>
+            <w:rStyle w:val="Hyperlink"/>
+          </w:rPr>
+          <w:t>https://www.w3schools.com/howto/tryit.asp?filename=tryhow_css_js_dropdown</w:t>
+        </w:r>
+      </w:hyperlink>
+    </w:p>
+    <w:p>
+      <w:pPr>
+        <w:pStyle w:val="ListParagraph"/>
+        <w:numPr>
+          <w:ilvl w:val="0"/>
+          <w:numId w:val="2"/>
+        </w:numPr>
+      </w:pPr>
+      <w:r>
+        <w:t>Sitemap dropdown boxes</w:t>
       </w:r>
       <w:bookmarkStart w:id="0" w:name="_GoBack"/>
       <w:bookmarkEnd w:id="0"/>
@@ -260,73 +255,6 @@
                 <pic:pic xmlns:pic="http://schemas.openxmlformats.org/drawingml/2006/picture">
                   <pic:nvPicPr>
                     <pic:cNvPr id="1" name="1.jpeg"/>
-                    <pic:cNvPicPr/>
-                  </pic:nvPicPr>
-                  <pic:blipFill>
-                    <a:blip r:embed="rId9">
-                      <a:extLst>
-                        <a:ext uri="{28A0092B-C50C-407E-A947-70E740481C1C}">
-                          <a14:useLocalDpi xmlns:a14="http://schemas.microsoft.com/office/drawing/2010/main" val="0"/>
-                        </a:ext>
-                      </a:extLst>
-                    </a:blip>
-                    <a:stretch>
-                      <a:fillRect/>
-                    </a:stretch>
-                  </pic:blipFill>
-                  <pic:spPr>
-                    <a:xfrm>
-                      <a:off x="0" y="0"/>
-                      <a:ext cx="1854200" cy="1231900"/>
-                    </a:xfrm>
-                    <a:prstGeom prst="rect">
-                      <a:avLst/>
-                    </a:prstGeom>
-                  </pic:spPr>
-                </pic:pic>
-              </a:graphicData>
-            </a:graphic>
-          </wp:inline>
-        </w:drawing>
-      </w:r>
-    </w:p>
-    <w:p>
-      <w:pPr>
-        <w:rPr>
-          <w:sz w:val="20"/>
-          <w:szCs w:val="20"/>
-        </w:rPr>
-      </w:pPr>
-      <w:hyperlink r:id="rId10" w:history="1">
-        <w:r>
-          <w:rPr>
-            <w:rStyle w:val="Hyperlink"/>
-            <w:sz w:val="20"/>
-            <w:szCs w:val="20"/>
-          </w:rPr>
-          <w:t>https://www.istockphoto.com/photo/doing-research-together-on-a-tablet-gm547026780-98759271</w:t>
-        </w:r>
-      </w:hyperlink>
-    </w:p>
-    <w:p/>
-    <w:p>
-      <w:r>
-        <w:rPr>
-          <w:noProof/>
-        </w:rPr>
-        <w:drawing>
-          <wp:inline distT="0" distB="0" distL="0" distR="0" wp14:anchorId="4C11EDAB" wp14:editId="7AA03155">
-            <wp:extent cx="1854200" cy="1231900"/>
-            <wp:effectExtent l="0" t="0" r="0" b="0"/>
-            <wp:docPr id="2" name="Picture 2"/>
-            <wp:cNvGraphicFramePr>
-              <a:graphicFrameLocks xmlns:a="http://schemas.openxmlformats.org/drawingml/2006/main" noChangeAspect="1"/>
-            </wp:cNvGraphicFramePr>
-            <a:graphic xmlns:a="http://schemas.openxmlformats.org/drawingml/2006/main">
-              <a:graphicData uri="http://schemas.openxmlformats.org/drawingml/2006/picture">
-                <pic:pic xmlns:pic="http://schemas.openxmlformats.org/drawingml/2006/picture">
-                  <pic:nvPicPr>
-                    <pic:cNvPr id="2" name="2.jpeg"/>
                     <pic:cNvPicPr/>
                   </pic:nvPicPr>
                   <pic:blipFill>
@@ -361,9 +289,76 @@
       <w:pPr>
         <w:rPr>
           <w:sz w:val="20"/>
+          <w:szCs w:val="20"/>
         </w:rPr>
       </w:pPr>
       <w:hyperlink r:id="rId12" w:history="1">
+        <w:r>
+          <w:rPr>
+            <w:rStyle w:val="Hyperlink"/>
+            <w:sz w:val="20"/>
+            <w:szCs w:val="20"/>
+          </w:rPr>
+          <w:t>https://www.istockphoto.com/photo/doing-research-together-on-a-tablet-gm547026780-98759271</w:t>
+        </w:r>
+      </w:hyperlink>
+    </w:p>
+    <w:p/>
+    <w:p>
+      <w:r>
+        <w:rPr>
+          <w:noProof/>
+        </w:rPr>
+        <w:drawing>
+          <wp:inline distT="0" distB="0" distL="0" distR="0" wp14:anchorId="4C11EDAB" wp14:editId="7AA03155">
+            <wp:extent cx="1854200" cy="1231900"/>
+            <wp:effectExtent l="0" t="0" r="0" b="0"/>
+            <wp:docPr id="2" name="Picture 2"/>
+            <wp:cNvGraphicFramePr>
+              <a:graphicFrameLocks xmlns:a="http://schemas.openxmlformats.org/drawingml/2006/main" noChangeAspect="1"/>
+            </wp:cNvGraphicFramePr>
+            <a:graphic xmlns:a="http://schemas.openxmlformats.org/drawingml/2006/main">
+              <a:graphicData uri="http://schemas.openxmlformats.org/drawingml/2006/picture">
+                <pic:pic xmlns:pic="http://schemas.openxmlformats.org/drawingml/2006/picture">
+                  <pic:nvPicPr>
+                    <pic:cNvPr id="2" name="2.jpeg"/>
+                    <pic:cNvPicPr/>
+                  </pic:nvPicPr>
+                  <pic:blipFill>
+                    <a:blip r:embed="rId13">
+                      <a:extLst>
+                        <a:ext uri="{28A0092B-C50C-407E-A947-70E740481C1C}">
+                          <a14:useLocalDpi xmlns:a14="http://schemas.microsoft.com/office/drawing/2010/main" val="0"/>
+                        </a:ext>
+                      </a:extLst>
+                    </a:blip>
+                    <a:stretch>
+                      <a:fillRect/>
+                    </a:stretch>
+                  </pic:blipFill>
+                  <pic:spPr>
+                    <a:xfrm>
+                      <a:off x="0" y="0"/>
+                      <a:ext cx="1854200" cy="1231900"/>
+                    </a:xfrm>
+                    <a:prstGeom prst="rect">
+                      <a:avLst/>
+                    </a:prstGeom>
+                  </pic:spPr>
+                </pic:pic>
+              </a:graphicData>
+            </a:graphic>
+          </wp:inline>
+        </w:drawing>
+      </w:r>
+    </w:p>
+    <w:p>
+      <w:pPr>
+        <w:rPr>
+          <w:sz w:val="20"/>
+        </w:rPr>
+      </w:pPr>
+      <w:hyperlink r:id="rId14" w:history="1">
         <w:r>
           <w:rPr>
             <w:rStyle w:val="Hyperlink"/>
@@ -379,6 +374,7 @@
         <w:rPr>
           <w:noProof/>
         </w:rPr>
+        <w:lastRenderedPageBreak/>
         <w:drawing>
           <wp:inline distT="0" distB="0" distL="0" distR="0" wp14:anchorId="10A83FCA" wp14:editId="3BB093F0">
             <wp:extent cx="1887166" cy="1258111"/>
@@ -395,7 +391,7 @@
                     <pic:cNvPicPr/>
                   </pic:nvPicPr>
                   <pic:blipFill>
-                    <a:blip r:embed="rId13">
+                    <a:blip r:embed="rId15">
                       <a:extLst>
                         <a:ext uri="{28A0092B-C50C-407E-A947-70E740481C1C}">
                           <a14:useLocalDpi xmlns:a14="http://schemas.microsoft.com/office/drawing/2010/main" val="0"/>
@@ -423,7 +419,7 @@
       </w:r>
     </w:p>
     <w:p>
-      <w:hyperlink r:id="rId14" w:history="1">
+      <w:hyperlink r:id="rId16" w:history="1">
         <w:r>
           <w:rPr>
             <w:rStyle w:val="Hyperlink"/>

</xml_diff>

<commit_message>
Update files for assignment and remove photo
</commit_message>
<xml_diff>
--- a/Assessment_2/Web Assignment Source Documentation.docx
+++ b/Assessment_2/Web Assignment Source Documentation.docx
@@ -179,6 +179,9 @@
         </w:numPr>
       </w:pPr>
       <w:r>
+        <w:rPr>
+          <w:sz w:val="20"/>
+        </w:rPr>
         <w:t>Used to overlay text on images</w:t>
       </w:r>
     </w:p>
@@ -188,6 +191,7 @@
         <w:r>
           <w:rPr>
             <w:rStyle w:val="Hyperlink"/>
+            <w:sz w:val="20"/>
           </w:rPr>
           <w:t>https://www.toptal.com/designers/htmlarrows/symbols/copyright-sign/</w:t>
         </w:r>
@@ -200,17 +204,30 @@
           <w:ilvl w:val="0"/>
           <w:numId w:val="2"/>
         </w:numPr>
+        <w:rPr>
+          <w:sz w:val="20"/>
+        </w:rPr>
       </w:pPr>
       <w:r>
+        <w:rPr>
+          <w:sz w:val="20"/>
+        </w:rPr>
         <w:t>Used to create copyright mark</w:t>
       </w:r>
     </w:p>
     <w:p/>
     <w:p>
+      <w:pPr>
+        <w:rPr>
+          <w:rStyle w:val="Hyperlink"/>
+          <w:sz w:val="20"/>
+        </w:rPr>
+      </w:pPr>
       <w:hyperlink r:id="rId10" w:history="1">
         <w:r>
           <w:rPr>
             <w:rStyle w:val="Hyperlink"/>
+            <w:sz w:val="20"/>
           </w:rPr>
           <w:t>https://stackoverflow.com/questions/48594622/multiple-drop-down-button-list-javascript</w:t>
         </w:r>
@@ -223,8 +240,14 @@
           <w:ilvl w:val="0"/>
           <w:numId w:val="2"/>
         </w:numPr>
+        <w:rPr>
+          <w:sz w:val="20"/>
+        </w:rPr>
       </w:pPr>
       <w:r>
+        <w:rPr>
+          <w:sz w:val="20"/>
+        </w:rPr>
         <w:t>Sitemap dropdown boxes</w:t>
       </w:r>
     </w:p>
@@ -242,10 +265,10 @@
           <w:noProof/>
         </w:rPr>
         <w:drawing>
-          <wp:inline distT="0" distB="0" distL="0" distR="0" wp14:anchorId="00E8FB97" wp14:editId="0508867B">
+          <wp:inline distT="0" distB="0" distL="0" distR="0" wp14:anchorId="4C11EDAB" wp14:editId="7AA03155">
             <wp:extent cx="1854200" cy="1231900"/>
             <wp:effectExtent l="0" t="0" r="0" b="0"/>
-            <wp:docPr id="1" name="Picture 1"/>
+            <wp:docPr id="2" name="Picture 2"/>
             <wp:cNvGraphicFramePr>
               <a:graphicFrameLocks xmlns:a="http://schemas.openxmlformats.org/drawingml/2006/main" noChangeAspect="1"/>
             </wp:cNvGraphicFramePr>
@@ -253,7 +276,7 @@
               <a:graphicData uri="http://schemas.openxmlformats.org/drawingml/2006/picture">
                 <pic:pic xmlns:pic="http://schemas.openxmlformats.org/drawingml/2006/picture">
                   <pic:nvPicPr>
-                    <pic:cNvPr id="1" name="1.jpeg"/>
+                    <pic:cNvPr id="2" name="2.jpeg"/>
                     <pic:cNvPicPr/>
                   </pic:nvPicPr>
                   <pic:blipFill>
@@ -287,8 +310,8 @@
     <w:p>
       <w:pPr>
         <w:rPr>
-          <w:sz w:val="20"/>
-          <w:szCs w:val="20"/>
+          <w:rStyle w:val="Hyperlink"/>
+          <w:sz w:val="20"/>
         </w:rPr>
       </w:pPr>
       <w:hyperlink r:id="rId12" w:history="1">
@@ -296,81 +319,17 @@
           <w:rPr>
             <w:rStyle w:val="Hyperlink"/>
             <w:sz w:val="20"/>
-            <w:szCs w:val="20"/>
-          </w:rPr>
-          <w:t>https://www.istockphoto.com/photo/doing-research-together-on-a-tablet-gm547026780-98759271</w:t>
-        </w:r>
-      </w:hyperlink>
-    </w:p>
-    <w:p/>
-    <w:p>
-      <w:r>
-        <w:rPr>
-          <w:noProof/>
-        </w:rPr>
-        <w:drawing>
-          <wp:inline distT="0" distB="0" distL="0" distR="0" wp14:anchorId="4C11EDAB" wp14:editId="7AA03155">
-            <wp:extent cx="1854200" cy="1231900"/>
-            <wp:effectExtent l="0" t="0" r="0" b="0"/>
-            <wp:docPr id="2" name="Picture 2"/>
-            <wp:cNvGraphicFramePr>
-              <a:graphicFrameLocks xmlns:a="http://schemas.openxmlformats.org/drawingml/2006/main" noChangeAspect="1"/>
-            </wp:cNvGraphicFramePr>
-            <a:graphic xmlns:a="http://schemas.openxmlformats.org/drawingml/2006/main">
-              <a:graphicData uri="http://schemas.openxmlformats.org/drawingml/2006/picture">
-                <pic:pic xmlns:pic="http://schemas.openxmlformats.org/drawingml/2006/picture">
-                  <pic:nvPicPr>
-                    <pic:cNvPr id="2" name="2.jpeg"/>
-                    <pic:cNvPicPr/>
-                  </pic:nvPicPr>
-                  <pic:blipFill>
-                    <a:blip r:embed="rId13">
-                      <a:extLst>
-                        <a:ext uri="{28A0092B-C50C-407E-A947-70E740481C1C}">
-                          <a14:useLocalDpi xmlns:a14="http://schemas.microsoft.com/office/drawing/2010/main" val="0"/>
-                        </a:ext>
-                      </a:extLst>
-                    </a:blip>
-                    <a:stretch>
-                      <a:fillRect/>
-                    </a:stretch>
-                  </pic:blipFill>
-                  <pic:spPr>
-                    <a:xfrm>
-                      <a:off x="0" y="0"/>
-                      <a:ext cx="1854200" cy="1231900"/>
-                    </a:xfrm>
-                    <a:prstGeom prst="rect">
-                      <a:avLst/>
-                    </a:prstGeom>
-                  </pic:spPr>
-                </pic:pic>
-              </a:graphicData>
-            </a:graphic>
-          </wp:inline>
-        </w:drawing>
-      </w:r>
-    </w:p>
-    <w:p>
-      <w:hyperlink r:id="rId14" w:history="1">
-        <w:r>
-          <w:rPr>
-            <w:rStyle w:val="Hyperlink"/>
           </w:rPr>
           <w:t>https://www.openaccessgovernment.org/widening-options-for-adult-learners/54350/</w:t>
         </w:r>
       </w:hyperlink>
     </w:p>
-    <w:p>
-      <w:bookmarkStart w:id="0" w:name="_GoBack"/>
-      <w:bookmarkEnd w:id="0"/>
-    </w:p>
+    <w:p/>
     <w:p>
       <w:r>
         <w:rPr>
           <w:noProof/>
         </w:rPr>
-        <w:lastRenderedPageBreak/>
         <w:drawing>
           <wp:inline distT="0" distB="0" distL="0" distR="0" wp14:anchorId="10A83FCA" wp14:editId="3BB093F0">
             <wp:extent cx="1887166" cy="1258111"/>
@@ -387,7 +346,7 @@
                     <pic:cNvPicPr/>
                   </pic:nvPicPr>
                   <pic:blipFill>
-                    <a:blip r:embed="rId15">
+                    <a:blip r:embed="rId13">
                       <a:extLst>
                         <a:ext uri="{28A0092B-C50C-407E-A947-70E740481C1C}">
                           <a14:useLocalDpi xmlns:a14="http://schemas.microsoft.com/office/drawing/2010/main" val="0"/>
@@ -415,16 +374,73 @@
       </w:r>
     </w:p>
     <w:p>
+      <w:pPr>
+        <w:rPr>
+          <w:rStyle w:val="Hyperlink"/>
+          <w:sz w:val="20"/>
+        </w:rPr>
+      </w:pPr>
+      <w:hyperlink r:id="rId14" w:history="1">
+        <w:r>
+          <w:rPr>
+            <w:rStyle w:val="Hyperlink"/>
+            <w:sz w:val="20"/>
+          </w:rPr>
+          <w:t>https://komodomath.com/blog/how-to-support-childrens-learning</w:t>
+        </w:r>
+      </w:hyperlink>
+    </w:p>
+    <w:p/>
+    <w:p>
+      <w:r>
+        <w:t>Text Resource:</w:t>
+      </w:r>
+    </w:p>
+    <w:p>
+      <w:pPr>
+        <w:rPr>
+          <w:rStyle w:val="Hyperlink"/>
+          <w:sz w:val="20"/>
+        </w:rPr>
+      </w:pPr>
+      <w:hyperlink r:id="rId15" w:history="1">
+        <w:r>
+          <w:rPr>
+            <w:rStyle w:val="Hyperlink"/>
+            <w:sz w:val="20"/>
+          </w:rPr>
+          <w:t>https://www.alliance-francaise.co.nz/learn-french/test-your-level/</w:t>
+        </w:r>
+      </w:hyperlink>
+    </w:p>
+    <w:p>
+      <w:pPr>
+        <w:rPr>
+          <w:rStyle w:val="Hyperlink"/>
+          <w:sz w:val="20"/>
+        </w:rPr>
+      </w:pPr>
+    </w:p>
+    <w:p>
+      <w:pPr>
+        <w:rPr>
+          <w:color w:val="0563C1" w:themeColor="hyperlink"/>
+          <w:sz w:val="20"/>
+          <w:u w:val="single"/>
+        </w:rPr>
+      </w:pPr>
       <w:hyperlink r:id="rId16" w:history="1">
         <w:r>
           <w:rPr>
             <w:rStyle w:val="Hyperlink"/>
+            <w:sz w:val="20"/>
           </w:rPr>
-          <w:t>https://komodomath.com/blog/how-to-support-childrens-learning</w:t>
+          <w:t>https://www.afdunedin.org.nz/DELF</w:t>
         </w:r>
       </w:hyperlink>
-    </w:p>
-    <w:p/>
+      <w:bookmarkStart w:id="0" w:name="_GoBack"/>
+      <w:bookmarkEnd w:id="0"/>
+    </w:p>
     <w:p/>
     <w:sectPr>
       <w:pgSz w:w="11900" w:h="16840"/>

</xml_diff>